<commit_message>
Added comments to the firebaser projects and updated Readme
</commit_message>
<xml_diff>
--- a/Readme.docx
+++ b/Readme.docx
@@ -71,9 +71,11 @@
           <w:numId w:val="1"/>
         </w:numPr>
       </w:pPr>
+      <w:proofErr w:type="spellStart"/>
       <w:r>
         <w:t>NonAngular</w:t>
       </w:r>
+      <w:proofErr w:type="spellEnd"/>
     </w:p>
     <w:p>
       <w:pPr>
@@ -96,7 +98,23 @@
         </w:numPr>
       </w:pPr>
       <w:r>
-        <w:t>This page will backup data as it change in a local indexedDB and will call the web api every 60 seconds to save that data in firebase storage</w:t>
+        <w:t xml:space="preserve">This page will backup data as it change in a local </w:t>
+      </w:r>
+      <w:proofErr w:type="spellStart"/>
+      <w:r>
+        <w:t>indexedDB</w:t>
+      </w:r>
+      <w:proofErr w:type="spellEnd"/>
+      <w:r>
+        <w:t xml:space="preserve"> and will call the web </w:t>
+      </w:r>
+      <w:proofErr w:type="spellStart"/>
+      <w:r>
+        <w:t>api</w:t>
+      </w:r>
+      <w:proofErr w:type="spellEnd"/>
+      <w:r>
+        <w:t xml:space="preserve"> every 60 seconds to save that data in firebase storage</w:t>
       </w:r>
     </w:p>
     <w:p>
@@ -107,9 +125,11 @@
           <w:numId w:val="1"/>
         </w:numPr>
       </w:pPr>
+      <w:proofErr w:type="spellStart"/>
       <w:r>
         <w:t>FireBaser</w:t>
       </w:r>
+      <w:proofErr w:type="spellEnd"/>
     </w:p>
     <w:p>
       <w:pPr>
@@ -126,7 +146,15 @@
         <w:t xml:space="preserve">restful </w:t>
       </w:r>
       <w:r>
-        <w:t>web api which gets called by the html page to save data in firebase</w:t>
+        <w:t xml:space="preserve">web </w:t>
+      </w:r>
+      <w:proofErr w:type="spellStart"/>
+      <w:r>
+        <w:t>api</w:t>
+      </w:r>
+      <w:proofErr w:type="spellEnd"/>
+      <w:r>
+        <w:t xml:space="preserve"> which gets called by the html page to save data in firebase</w:t>
       </w:r>
     </w:p>
     <w:p>
@@ -219,6 +247,9 @@
         <w:ind w:left="360"/>
       </w:pPr>
       <w:r>
+        <w:rPr>
+          <w:noProof/>
+        </w:rPr>
         <w:lastRenderedPageBreak/>
         <w:drawing>
           <wp:inline distT="0" distB="0" distL="0" distR="0" wp14:anchorId="6C48A3AD" wp14:editId="39BC23FA">
@@ -287,6 +318,9 @@
         <w:ind w:left="360"/>
       </w:pPr>
       <w:r>
+        <w:rPr>
+          <w:noProof/>
+        </w:rPr>
         <w:drawing>
           <wp:inline distT="0" distB="0" distL="0" distR="0" wp14:anchorId="59CD6E5D" wp14:editId="6389ACC4">
             <wp:extent cx="5943600" cy="1618615"/>
@@ -349,7 +383,15 @@
         <w:t>Open the fire baser project using visual studio and run it</w:t>
       </w:r>
       <w:r>
-        <w:t>. Now we have a web api endpoint running that can save data to firebase and that can be called by the html page</w:t>
+        <w:t xml:space="preserve">. Now we have a web </w:t>
+      </w:r>
+      <w:proofErr w:type="spellStart"/>
+      <w:r>
+        <w:t>api</w:t>
+      </w:r>
+      <w:proofErr w:type="spellEnd"/>
+      <w:r>
+        <w:t xml:space="preserve"> endpoint running that can save data to firebase and that can be called by the html page</w:t>
       </w:r>
     </w:p>
     <w:p>
@@ -361,13 +403,29 @@
         </w:numPr>
       </w:pPr>
       <w:r>
-        <w:t>Open form.html file in NonAngular folder and change data</w:t>
+        <w:t xml:space="preserve">Open form.html file in </w:t>
+      </w:r>
+      <w:proofErr w:type="spellStart"/>
+      <w:r>
+        <w:t>NonAngular</w:t>
+      </w:r>
+      <w:proofErr w:type="spellEnd"/>
+      <w:r>
+        <w:t xml:space="preserve"> folder and change data</w:t>
       </w:r>
       <w:r>
         <w:t xml:space="preserve">, </w:t>
       </w:r>
       <w:r>
-        <w:t xml:space="preserve">you will be able to see the values getting backed up in local indexedDB and in firebase cloud by clicking the provided buttons </w:t>
+        <w:t xml:space="preserve">you will be able to see the values getting backed up in local </w:t>
+      </w:r>
+      <w:proofErr w:type="spellStart"/>
+      <w:r>
+        <w:t>indexedDB</w:t>
+      </w:r>
+      <w:proofErr w:type="spellEnd"/>
+      <w:r>
+        <w:t xml:space="preserve"> and in firebase cloud by clicking the provided buttons </w:t>
       </w:r>
     </w:p>
     <w:p>
@@ -376,6 +434,100 @@
       </w:r>
       <w:r>
         <w:t xml:space="preserve"> for your reference</w:t>
+      </w:r>
+    </w:p>
+    <w:p/>
+    <w:p>
+      <w:r>
+        <w:t>P.S.</w:t>
+      </w:r>
+    </w:p>
+    <w:p>
+      <w:pPr>
+        <w:pStyle w:val="ListParagraph"/>
+        <w:numPr>
+          <w:ilvl w:val="0"/>
+          <w:numId w:val="2"/>
+        </w:numPr>
+      </w:pPr>
+      <w:r>
+        <w:t xml:space="preserve">In </w:t>
+      </w:r>
+      <w:proofErr w:type="spellStart"/>
+      <w:r>
+        <w:t>Firebaser</w:t>
+      </w:r>
+      <w:proofErr w:type="spellEnd"/>
+      <w:r>
+        <w:t xml:space="preserve"> project, only the following files will be of any interest</w:t>
+      </w:r>
+    </w:p>
+    <w:p>
+      <w:pPr>
+        <w:pStyle w:val="ListParagraph"/>
+        <w:numPr>
+          <w:ilvl w:val="1"/>
+          <w:numId w:val="2"/>
+        </w:numPr>
+      </w:pPr>
+      <w:proofErr w:type="spellStart"/>
+      <w:r>
+        <w:t>ValuesController</w:t>
+      </w:r>
+      <w:proofErr w:type="spellEnd"/>
+    </w:p>
+    <w:p>
+      <w:pPr>
+        <w:pStyle w:val="ListParagraph"/>
+        <w:numPr>
+          <w:ilvl w:val="1"/>
+          <w:numId w:val="2"/>
+        </w:numPr>
+      </w:pPr>
+      <w:proofErr w:type="spellStart"/>
+      <w:r>
+        <w:t>IAutoSaveRepository</w:t>
+      </w:r>
+      <w:proofErr w:type="spellEnd"/>
+    </w:p>
+    <w:p>
+      <w:pPr>
+        <w:pStyle w:val="ListParagraph"/>
+        <w:numPr>
+          <w:ilvl w:val="1"/>
+          <w:numId w:val="2"/>
+        </w:numPr>
+      </w:pPr>
+      <w:proofErr w:type="spellStart"/>
+      <w:r>
+        <w:t>AutoSaveRepository</w:t>
+      </w:r>
+      <w:proofErr w:type="spellEnd"/>
+    </w:p>
+    <w:p>
+      <w:pPr>
+        <w:pStyle w:val="ListParagraph"/>
+        <w:numPr>
+          <w:ilvl w:val="1"/>
+          <w:numId w:val="2"/>
+        </w:numPr>
+      </w:pPr>
+      <w:proofErr w:type="spellStart"/>
+      <w:r>
+        <w:t>AutoSaveInfo</w:t>
+      </w:r>
+      <w:proofErr w:type="spellEnd"/>
+    </w:p>
+    <w:p>
+      <w:pPr>
+        <w:pStyle w:val="ListParagraph"/>
+        <w:numPr>
+          <w:ilvl w:val="0"/>
+          <w:numId w:val="2"/>
+        </w:numPr>
+      </w:pPr>
+      <w:r>
+        <w:t xml:space="preserve">Please note that I have added excessive comments in the code. This is just for documentation purpose. Avoid bloating code with such documentation if possible. </w:t>
       </w:r>
       <w:bookmarkStart w:id="0" w:name="_GoBack"/>
       <w:bookmarkEnd w:id="0"/>
@@ -393,6 +545,119 @@
 <file path=word/numbering.xml><?xml version="1.0" encoding="utf-8"?>
 <w:numbering xmlns:wpc="http://schemas.microsoft.com/office/word/2010/wordprocessingCanvas" xmlns:cx="http://schemas.microsoft.com/office/drawing/2014/chartex" xmlns:cx1="http://schemas.microsoft.com/office/drawing/2015/9/8/chartex" xmlns:cx2="http://schemas.microsoft.com/office/drawing/2015/10/21/chartex" xmlns:cx3="http://schemas.microsoft.com/office/drawing/2016/5/9/chartex" xmlns:cx4="http://schemas.microsoft.com/office/drawing/2016/5/10/chartex" xmlns:cx5="http://schemas.microsoft.com/office/drawing/2016/5/11/chartex" xmlns:cx6="http://schemas.microsoft.com/office/drawing/2016/5/12/chartex" xmlns:cx7="http://schemas.microsoft.com/office/drawing/2016/5/13/chartex" xmlns:cx8="http://schemas.microsoft.com/office/drawing/2016/5/14/chartex" xmlns:mc="http://schemas.openxmlformats.org/markup-compatibility/2006" xmlns:aink="http://schemas.microsoft.com/office/drawing/2016/ink" xmlns:am3d="http://schemas.microsoft.com/office/drawing/2017/model3d" xmlns:o="urn:schemas-microsoft-com:office:office" xmlns:r="http://schemas.openxmlformats.org/officeDocument/2006/relationships" xmlns:m="http://schemas.openxmlformats.org/officeDocument/2006/math" xmlns:v="urn:schemas-microsoft-com:vml" xmlns:wp14="http://schemas.microsoft.com/office/word/2010/wordprocessingDrawing" xmlns:wp="http://schemas.openxmlformats.org/drawingml/2006/wordprocessingDrawing" xmlns:w10="urn:schemas-microsoft-com:office:word" xmlns:w="http://schemas.openxmlformats.org/wordprocessingml/2006/main" xmlns:w14="http://schemas.microsoft.com/office/word/2010/wordml" xmlns:w15="http://schemas.microsoft.com/office/word/2012/wordml" xmlns:w16cid="http://schemas.microsoft.com/office/word/2016/wordml/cid" xmlns:w16se="http://schemas.microsoft.com/office/word/2015/wordml/symex" xmlns:wpg="http://schemas.microsoft.com/office/word/2010/wordprocessingGroup" xmlns:wpi="http://schemas.microsoft.com/office/word/2010/wordprocessingInk" xmlns:wne="http://schemas.microsoft.com/office/word/2006/wordml" xmlns:wps="http://schemas.microsoft.com/office/word/2010/wordprocessingShape" mc:Ignorable="w14 w15 w16se w16cid wp14">
   <w:abstractNum w:abstractNumId="0" w15:restartNumberingAfterBreak="0">
+    <w:nsid w:val="59B70C66"/>
+    <w:multiLevelType w:val="hybridMultilevel"/>
+    <w:tmpl w:val="D31C8DF4"/>
+    <w:lvl w:ilvl="0" w:tplc="04090001">
+      <w:start w:val="1"/>
+      <w:numFmt w:val="bullet"/>
+      <w:lvlText w:val=""/>
+      <w:lvlJc w:val="left"/>
+      <w:pPr>
+        <w:ind w:left="360" w:hanging="360"/>
+      </w:pPr>
+      <w:rPr>
+        <w:rFonts w:ascii="Symbol" w:hAnsi="Symbol" w:hint="default"/>
+      </w:rPr>
+    </w:lvl>
+    <w:lvl w:ilvl="1" w:tplc="04090003">
+      <w:start w:val="1"/>
+      <w:numFmt w:val="bullet"/>
+      <w:lvlText w:val="o"/>
+      <w:lvlJc w:val="left"/>
+      <w:pPr>
+        <w:ind w:left="1080" w:hanging="360"/>
+      </w:pPr>
+      <w:rPr>
+        <w:rFonts w:ascii="Courier New" w:hAnsi="Courier New" w:cs="Courier New" w:hint="default"/>
+      </w:rPr>
+    </w:lvl>
+    <w:lvl w:ilvl="2" w:tplc="04090005" w:tentative="1">
+      <w:start w:val="1"/>
+      <w:numFmt w:val="bullet"/>
+      <w:lvlText w:val=""/>
+      <w:lvlJc w:val="left"/>
+      <w:pPr>
+        <w:ind w:left="1800" w:hanging="360"/>
+      </w:pPr>
+      <w:rPr>
+        <w:rFonts w:ascii="Wingdings" w:hAnsi="Wingdings" w:hint="default"/>
+      </w:rPr>
+    </w:lvl>
+    <w:lvl w:ilvl="3" w:tplc="04090001" w:tentative="1">
+      <w:start w:val="1"/>
+      <w:numFmt w:val="bullet"/>
+      <w:lvlText w:val=""/>
+      <w:lvlJc w:val="left"/>
+      <w:pPr>
+        <w:ind w:left="2520" w:hanging="360"/>
+      </w:pPr>
+      <w:rPr>
+        <w:rFonts w:ascii="Symbol" w:hAnsi="Symbol" w:hint="default"/>
+      </w:rPr>
+    </w:lvl>
+    <w:lvl w:ilvl="4" w:tplc="04090003" w:tentative="1">
+      <w:start w:val="1"/>
+      <w:numFmt w:val="bullet"/>
+      <w:lvlText w:val="o"/>
+      <w:lvlJc w:val="left"/>
+      <w:pPr>
+        <w:ind w:left="3240" w:hanging="360"/>
+      </w:pPr>
+      <w:rPr>
+        <w:rFonts w:ascii="Courier New" w:hAnsi="Courier New" w:cs="Courier New" w:hint="default"/>
+      </w:rPr>
+    </w:lvl>
+    <w:lvl w:ilvl="5" w:tplc="04090005" w:tentative="1">
+      <w:start w:val="1"/>
+      <w:numFmt w:val="bullet"/>
+      <w:lvlText w:val=""/>
+      <w:lvlJc w:val="left"/>
+      <w:pPr>
+        <w:ind w:left="3960" w:hanging="360"/>
+      </w:pPr>
+      <w:rPr>
+        <w:rFonts w:ascii="Wingdings" w:hAnsi="Wingdings" w:hint="default"/>
+      </w:rPr>
+    </w:lvl>
+    <w:lvl w:ilvl="6" w:tplc="04090001" w:tentative="1">
+      <w:start w:val="1"/>
+      <w:numFmt w:val="bullet"/>
+      <w:lvlText w:val=""/>
+      <w:lvlJc w:val="left"/>
+      <w:pPr>
+        <w:ind w:left="4680" w:hanging="360"/>
+      </w:pPr>
+      <w:rPr>
+        <w:rFonts w:ascii="Symbol" w:hAnsi="Symbol" w:hint="default"/>
+      </w:rPr>
+    </w:lvl>
+    <w:lvl w:ilvl="7" w:tplc="04090003" w:tentative="1">
+      <w:start w:val="1"/>
+      <w:numFmt w:val="bullet"/>
+      <w:lvlText w:val="o"/>
+      <w:lvlJc w:val="left"/>
+      <w:pPr>
+        <w:ind w:left="5400" w:hanging="360"/>
+      </w:pPr>
+      <w:rPr>
+        <w:rFonts w:ascii="Courier New" w:hAnsi="Courier New" w:cs="Courier New" w:hint="default"/>
+      </w:rPr>
+    </w:lvl>
+    <w:lvl w:ilvl="8" w:tplc="04090005" w:tentative="1">
+      <w:start w:val="1"/>
+      <w:numFmt w:val="bullet"/>
+      <w:lvlText w:val=""/>
+      <w:lvlJc w:val="left"/>
+      <w:pPr>
+        <w:ind w:left="6120" w:hanging="360"/>
+      </w:pPr>
+      <w:rPr>
+        <w:rFonts w:ascii="Wingdings" w:hAnsi="Wingdings" w:hint="default"/>
+      </w:rPr>
+    </w:lvl>
+  </w:abstractNum>
+  <w:abstractNum w:abstractNumId="1" w15:restartNumberingAfterBreak="0">
     <w:nsid w:val="7D1A1BD9"/>
     <w:multiLevelType w:val="hybridMultilevel"/>
     <w:tmpl w:val="4F361E42"/>
@@ -506,6 +771,9 @@
     </w:lvl>
   </w:abstractNum>
   <w:num w:numId="1">
+    <w:abstractNumId w:val="1"/>
+  </w:num>
+  <w:num w:numId="2">
     <w:abstractNumId w:val="0"/>
   </w:num>
 </w:numbering>
@@ -683,7 +951,7 @@
     <w:lsdException w:name="Table Web 2" w:semiHidden="1" w:unhideWhenUsed="1"/>
     <w:lsdException w:name="Table Web 3" w:semiHidden="1" w:unhideWhenUsed="1"/>
     <w:lsdException w:name="Balloon Text" w:semiHidden="1" w:unhideWhenUsed="1"/>
-    <w:lsdException w:name="Table Grid" w:semiHidden="1" w:uiPriority="59" w:unhideWhenUsed="1"/>
+    <w:lsdException w:name="Table Grid" w:uiPriority="59"/>
     <w:lsdException w:name="Table Theme" w:semiHidden="1" w:unhideWhenUsed="1"/>
     <w:lsdException w:name="Placeholder Text" w:semiHidden="1"/>
     <w:lsdException w:name="No Spacing" w:uiPriority="1" w:qFormat="1"/>

</xml_diff>